<commit_message>
Fixed a typo in the UML diagram.
</commit_message>
<xml_diff>
--- a/SLogoPlan.docx
+++ b/SLogoPlan.docx
@@ -88,113 +88,113 @@
         <w:tab/>
       </w:r>
       <w:r>
-        <w:t>The primary goal of this design process is to intelligently break up the program into modules/sub-modules in such a way that additional Logo commands/command structures can be easily implemented to extend program functionality. The program is split into th</w:t>
-      </w:r>
-      <w:r>
-        <w:t>ree modules: front-end, model-view-controller, and back-end. The front-end will be the grouping of classes that are responsible for the user interface, receiving user inputs, and presenting appropriate program outputs to the user. The model-view-controller</w:t>
-      </w:r>
-      <w:r>
-        <w:t xml:space="preserve"> will be the grouping of classes that are responsible for retaining the state of the program (within the model), calling on the back-end to parse the user inputs and then updating the model with the parsed commands (via the controller), and finally present</w:t>
-      </w:r>
-      <w:r>
-        <w:t>ing the updated model through the view (which is pushed to the front-end). The back-end is the grouping of classes responsible for parsing the user input commands and returning a parsed, processed, standardized, and formatted command structure that is exec</w:t>
-      </w:r>
-      <w:r>
-        <w:t>utable by the controller. It also will contain the classes that hold the different commands, math operations, etc. The back-end classes will be further modularized in order to maximize flexibility and extensibility, allowing for easy implementation of addi</w:t>
-      </w:r>
-      <w:r>
-        <w:t xml:space="preserve">tional commands, operations, and command structures. The user inputs received by the User Interface is passed onto the controller in the form of commands. The controller passes the command to the parser which processes the input command string and returns </w:t>
-      </w:r>
-      <w:r>
-        <w:t>a formatted structure of commands to the controller. Then controller then executes the commands and updates the state of the model. When the model is updated, the view is called to update its state as well. As the view is updated its new state is reflected</w:t>
-      </w:r>
-      <w:r>
-        <w:t xml:space="preserve"> in the User Interface thus the user is presented the updated state. </w:t>
-      </w:r>
-    </w:p>
-    <w:p>
-      <w:pPr>
-        <w:pStyle w:val="normal0"/>
-      </w:pPr>
-    </w:p>
-    <w:p>
-      <w:pPr>
-        <w:pStyle w:val="normal0"/>
-      </w:pPr>
-    </w:p>
-    <w:p>
-      <w:pPr>
-        <w:pStyle w:val="normal0"/>
-      </w:pPr>
-    </w:p>
-    <w:p>
-      <w:pPr>
-        <w:pStyle w:val="normal0"/>
-      </w:pPr>
-    </w:p>
-    <w:p>
-      <w:pPr>
-        <w:pStyle w:val="normal0"/>
-      </w:pPr>
-    </w:p>
-    <w:p>
-      <w:pPr>
-        <w:pStyle w:val="normal0"/>
-      </w:pPr>
-    </w:p>
-    <w:p>
-      <w:pPr>
-        <w:pStyle w:val="normal0"/>
-      </w:pPr>
-    </w:p>
-    <w:p>
-      <w:pPr>
-        <w:pStyle w:val="normal0"/>
-      </w:pPr>
-    </w:p>
-    <w:p>
-      <w:pPr>
-        <w:pStyle w:val="normal0"/>
-      </w:pPr>
-    </w:p>
-    <w:p>
-      <w:pPr>
-        <w:pStyle w:val="normal0"/>
-      </w:pPr>
-    </w:p>
-    <w:p>
-      <w:pPr>
-        <w:pStyle w:val="normal0"/>
-      </w:pPr>
-    </w:p>
-    <w:p>
-      <w:pPr>
-        <w:pStyle w:val="normal0"/>
-      </w:pPr>
-    </w:p>
-    <w:p>
-      <w:pPr>
-        <w:pStyle w:val="normal0"/>
-      </w:pPr>
-    </w:p>
-    <w:p>
-      <w:pPr>
-        <w:pStyle w:val="normal0"/>
-      </w:pPr>
-    </w:p>
-    <w:p>
-      <w:pPr>
-        <w:pStyle w:val="normal0"/>
-      </w:pPr>
-    </w:p>
-    <w:p>
-      <w:pPr>
-        <w:pStyle w:val="normal0"/>
-      </w:pPr>
-    </w:p>
-    <w:p>
-      <w:pPr>
-        <w:pStyle w:val="normal0"/>
+        <w:t xml:space="preserve">The primary goal of this design process is to intelligently break up the program into modules/sub-modules in such a way that additional Logo commands/command structures can be easily implemented to extend program functionality. The program is split into three modules: front-end, model-view-controller, and back-end. The front-end will be the grouping of classes that are responsible for the user interface, receiving user inputs, and presenting appropriate program outputs to the user. The model-view-controller will be the grouping of classes that are responsible for retaining the state of the program (within the model), calling on the back-end to parse the user inputs and then updating the model with the parsed commands (via the controller), and finally presenting the updated model through the view (which is pushed to the front-end). The back-end is the grouping of classes responsible for parsing the user input commands and returning a parsed, processed, standardized, and formatted command structure that is executable by the controller. It also will contain the classes that hold the different commands, math operations, etc. The back-end classes will be further modularized in order to maximize flexibility and extensibility, allowing for easy implementation of additional commands, operations, and command structures. The user inputs received by the User Interface is passed onto the controller in the form of commands. The controller passes the command to the parser which processes the input command string and returns a formatted structure of commands to the controller. Then controller then executes the commands and updates the state of the model. When the model is updated, the view is called to update its state as well. As the view is updated its new state is reflected in the User Interface thus the user is presented the updated state. </w:t>
+      </w:r>
+    </w:p>
+    <w:p>
+      <w:pPr>
+        <w:pStyle w:val="normal0"/>
+      </w:pPr>
+    </w:p>
+    <w:p>
+      <w:pPr>
+        <w:pStyle w:val="normal0"/>
+      </w:pPr>
+    </w:p>
+    <w:p>
+      <w:pPr>
+        <w:pStyle w:val="normal0"/>
+      </w:pPr>
+    </w:p>
+    <w:p>
+      <w:pPr>
+        <w:pStyle w:val="normal0"/>
+      </w:pPr>
+    </w:p>
+    <w:p>
+      <w:pPr>
+        <w:pStyle w:val="normal0"/>
+      </w:pPr>
+    </w:p>
+    <w:p>
+      <w:pPr>
+        <w:pStyle w:val="normal0"/>
+      </w:pPr>
+    </w:p>
+    <w:p>
+      <w:pPr>
+        <w:pStyle w:val="normal0"/>
+      </w:pPr>
+    </w:p>
+    <w:p>
+      <w:pPr>
+        <w:pStyle w:val="normal0"/>
+      </w:pPr>
+    </w:p>
+    <w:p>
+      <w:pPr>
+        <w:pStyle w:val="normal0"/>
+      </w:pPr>
+    </w:p>
+    <w:p>
+      <w:pPr>
+        <w:pStyle w:val="normal0"/>
+      </w:pPr>
+    </w:p>
+    <w:p>
+      <w:pPr>
+        <w:pStyle w:val="normal0"/>
+      </w:pPr>
+    </w:p>
+    <w:p>
+      <w:pPr>
+        <w:pStyle w:val="normal0"/>
+      </w:pPr>
+    </w:p>
+    <w:p>
+      <w:pPr>
+        <w:pStyle w:val="normal0"/>
+      </w:pPr>
+    </w:p>
+    <w:p>
+      <w:pPr>
+        <w:pStyle w:val="normal0"/>
+      </w:pPr>
+      <w:bookmarkStart w:id="0" w:name="_GoBack"/>
+      <w:bookmarkEnd w:id="0"/>
+    </w:p>
+    <w:p>
+      <w:pPr>
+        <w:pStyle w:val="normal0"/>
+      </w:pPr>
+    </w:p>
+    <w:p>
+      <w:pPr>
+        <w:pStyle w:val="normal0"/>
+      </w:pPr>
+    </w:p>
+    <w:p>
+      <w:pPr>
+        <w:pStyle w:val="normal0"/>
+        <w:rPr>
+          <w:noProof/>
+        </w:rPr>
+      </w:pPr>
+    </w:p>
+    <w:p>
+      <w:pPr>
+        <w:pStyle w:val="normal0"/>
+        <w:rPr>
+          <w:noProof/>
+        </w:rPr>
+      </w:pPr>
+    </w:p>
+    <w:p>
+      <w:pPr>
+        <w:pStyle w:val="normal0"/>
+        <w:rPr>
+          <w:noProof/>
+        </w:rPr>
       </w:pPr>
     </w:p>
     <w:p>
@@ -207,21 +207,28 @@
         </w:rPr>
         <w:lastRenderedPageBreak/>
         <w:drawing>
-          <wp:inline distT="114300" distB="114300" distL="114300" distR="114300" wp14:anchorId="4A8EEABE" wp14:editId="67D05A68">
-            <wp:extent cx="5943600" cy="8414104"/>
-            <wp:effectExtent l="0" t="0" r="0" b="0"/>
-            <wp:docPr id="2" name="image01.jpg" descr="UML Diagram.jpg"/>
-            <wp:cNvGraphicFramePr/>
+          <wp:inline distT="0" distB="0" distL="0" distR="0" wp14:anchorId="48EE6FED" wp14:editId="1BCA55B6">
+            <wp:extent cx="5810250" cy="8229600"/>
+            <wp:effectExtent l="0" t="0" r="6350" b="0"/>
+            <wp:docPr id="3" name="Picture 3"/>
+            <wp:cNvGraphicFramePr>
+              <a:graphicFrameLocks xmlns:a="http://schemas.openxmlformats.org/drawingml/2006/main" noChangeAspect="1"/>
+            </wp:cNvGraphicFramePr>
             <a:graphic xmlns:a="http://schemas.openxmlformats.org/drawingml/2006/main">
               <a:graphicData uri="http://schemas.openxmlformats.org/drawingml/2006/picture">
                 <pic:pic xmlns:pic="http://schemas.openxmlformats.org/drawingml/2006/picture">
                   <pic:nvPicPr>
-                    <pic:cNvPr id="0" name="image01.jpg" descr="UML Diagram.jpg"/>
-                    <pic:cNvPicPr preferRelativeResize="0"/>
+                    <pic:cNvPr id="0" name="UML Diagram.jpg"/>
+                    <pic:cNvPicPr/>
                   </pic:nvPicPr>
                   <pic:blipFill>
-                    <a:blip r:embed="rId5"/>
-                    <a:srcRect/>
+                    <a:blip r:embed="rId5">
+                      <a:extLst>
+                        <a:ext uri="{28A0092B-C50C-407E-A947-70E740481C1C}">
+                          <a14:useLocalDpi xmlns:a14="http://schemas.microsoft.com/office/drawing/2010/main" val="0"/>
+                        </a:ext>
+                      </a:extLst>
+                    </a:blip>
                     <a:stretch>
                       <a:fillRect/>
                     </a:stretch>
@@ -229,12 +236,11 @@
                   <pic:spPr>
                     <a:xfrm>
                       <a:off x="0" y="0"/>
-                      <a:ext cx="5943600" cy="8414104"/>
+                      <a:ext cx="5810250" cy="8229600"/>
                     </a:xfrm>
                     <a:prstGeom prst="rect">
                       <a:avLst/>
                     </a:prstGeom>
-                    <a:ln/>
                   </pic:spPr>
                 </pic:pic>
               </a:graphicData>
@@ -353,10 +359,7 @@
         <w:pStyle w:val="normal0"/>
       </w:pPr>
       <w:r>
-        <w:t>//Class that creates the GUI presented to the user upon start of the program. Will have buttons allowing user to set parameters graphically. These will function by passing specific commands to the controller input (as if a user had entered the commands). W</w:t>
-      </w:r>
-      <w:r>
-        <w:t>ill also contain a Workspace class, which is a grouping of panes specific to the instance of the program.</w:t>
+        <w:t>//Class that creates the GUI presented to the user upon start of the program. Will have buttons allowing user to set parameters graphically. These will function by passing specific commands to the controller input (as if a user had entered the commands). Will also contain a Workspace class, which is a grouping of panes specific to the instance of the program.</w:t>
       </w:r>
     </w:p>
     <w:p>
@@ -408,10 +411,7 @@
         <w:pStyle w:val="normal0"/>
       </w:pPr>
       <w:r>
-        <w:t>//Class that groups together the panes specific to an instan</w:t>
-      </w:r>
-      <w:r>
-        <w:t xml:space="preserve">ce of the program. Maintains the view, state of turtle, command history, and input box for a running program.  This class’s main function is to hold the other panels interacting with each other. </w:t>
+        <w:t xml:space="preserve">//Class that groups together the panes specific to an instance of the program. Maintains the view, state of turtle, command history, and input box for a running program.  This class’s main function is to hold the other panels interacting with each other. </w:t>
       </w:r>
     </w:p>
     <w:p>
@@ -489,10 +489,7 @@
       </w:pPr>
       <w:r>
         <w:tab/>
-        <w:t>//Allows for an error co</w:t>
-      </w:r>
-      <w:r>
-        <w:t>de to be send to the History Command window to be displayed to the user</w:t>
+        <w:t>//Allows for an error code to be send to the History Command window to be displayed to the user</w:t>
       </w:r>
     </w:p>
     <w:p>
@@ -557,13 +554,7 @@
         <w:rPr>
           <w:highlight w:val="white"/>
         </w:rPr>
-        <w:t>This class holds the area f</w:t>
-      </w:r>
-      <w:r>
-        <w:rPr>
-          <w:highlight w:val="white"/>
-        </w:rPr>
-        <w:t xml:space="preserve">or writing commands, a button for executing commands. The panel organizes all of its components. An instance variable of this panel is present in the </w:t>
+        <w:t xml:space="preserve">This class holds the area for writing commands, a button for executing commands. The panel organizes all of its components. An instance variable of this panel is present in the </w:t>
       </w:r>
       <w:proofErr w:type="spellStart"/>
       <w:r>
@@ -604,10 +595,7 @@
         <w:pStyle w:val="normal0"/>
       </w:pPr>
       <w:r>
-        <w:t>// Class containing the view. Shows the current state of the mode</w:t>
-      </w:r>
-      <w:r>
-        <w:t xml:space="preserve">l and allows for the view to the updated when the state of the model changes </w:t>
+        <w:t xml:space="preserve">// Class containing the view. Shows the current state of the model and allows for the view to the updated when the state of the model changes </w:t>
       </w:r>
     </w:p>
     <w:p>
@@ -629,10 +617,7 @@
       </w:pPr>
       <w:r>
         <w:tab/>
-        <w:t>//Called by the model when the state of the model changes. Update view will update the graphical display contained in view with the new state of the model</w:t>
-      </w:r>
-      <w:r>
-        <w:t xml:space="preserve">. </w:t>
+        <w:t xml:space="preserve">//Called by the model when the state of the model changes. Update view will update the graphical display contained in view with the new state of the model. </w:t>
       </w:r>
     </w:p>
     <w:p>
@@ -768,8 +753,6 @@
       </w:pPr>
       <w:r>
         <w:tab/>
-      </w:r>
-      <w:r>
         <w:t>Keeping track of Turtle (x, y positions, pen up/down, pen color)</w:t>
       </w:r>
     </w:p>
@@ -890,10 +873,7 @@
       </w:pPr>
       <w:r>
         <w:tab/>
-        <w:t>publi</w:t>
-      </w:r>
-      <w:r>
-        <w:t xml:space="preserve">c void </w:t>
+        <w:t xml:space="preserve">public void </w:t>
       </w:r>
       <w:proofErr w:type="spellStart"/>
       <w:r>
@@ -967,8 +947,6 @@
       </w:r>
       <w:r>
         <w:tab/>
-      </w:r>
-      <w:r>
         <w:t>// Receives input from the user interface.</w:t>
       </w:r>
     </w:p>
@@ -1097,10 +1075,7 @@
         <w:pStyle w:val="normal0"/>
       </w:pPr>
       <w:r>
-        <w:t>This information is used to cal</w:t>
-      </w:r>
-      <w:r>
-        <w:t>l a method to update the position of the turtle in the model.</w:t>
+        <w:t>This information is used to call a method to update the position of the turtle in the model.</w:t>
       </w:r>
     </w:p>
     <w:p>
@@ -1129,10 +1104,7 @@
         <w:pStyle w:val="normal0"/>
       </w:pPr>
       <w:r>
-        <w:t>// U</w:t>
-      </w:r>
-      <w:r>
-        <w:t>ser types “</w:t>
+        <w:t>// User types “</w:t>
       </w:r>
       <w:proofErr w:type="spellStart"/>
       <w:r>
@@ -1233,10 +1205,7 @@
       </w:pPr>
       <w:proofErr w:type="spellStart"/>
       <w:r>
-        <w:t>myController.runCo</w:t>
-      </w:r>
-      <w:r>
-        <w:t>mmand</w:t>
+        <w:t>myController.runCommand</w:t>
       </w:r>
       <w:proofErr w:type="spellEnd"/>
       <w:r>
@@ -1395,10 +1364,7 @@
         <w:pStyle w:val="normal0"/>
       </w:pPr>
       <w:r>
-        <w:t xml:space="preserve">       </w:t>
-      </w:r>
-      <w:r>
-        <w:t xml:space="preserve"> // The following is intended to be solely conceptual.</w:t>
+        <w:t xml:space="preserve">        // The following is intended to be solely conceptual.</w:t>
       </w:r>
     </w:p>
     <w:p>
@@ -1614,10 +1580,95 @@
       </w:r>
       <w:proofErr w:type="spellEnd"/>
       <w:r>
+        <w:t>("Command + takes 2 argument(s)"));</w:t>
+      </w:r>
+    </w:p>
+    <w:p>
+      <w:pPr>
+        <w:pStyle w:val="normal0"/>
+      </w:pPr>
+      <w:r>
+        <w:t xml:space="preserve">        </w:t>
+      </w:r>
+    </w:p>
+    <w:p>
+      <w:pPr>
+        <w:pStyle w:val="normal0"/>
+      </w:pPr>
+      <w:r>
+        <w:t xml:space="preserve">        e = </w:t>
+      </w:r>
+      <w:proofErr w:type="spellStart"/>
+      <w:r>
+        <w:t>testParse.parseInput</w:t>
+      </w:r>
+      <w:proofErr w:type="spellEnd"/>
+      <w:r>
+        <w:t>("+ + + +");</w:t>
+      </w:r>
+    </w:p>
+    <w:p>
+      <w:pPr>
+        <w:pStyle w:val="normal0"/>
+      </w:pPr>
+      <w:r>
+        <w:t xml:space="preserve">        </w:t>
+      </w:r>
+      <w:proofErr w:type="spellStart"/>
+      <w:r>
+        <w:t>assertThat</w:t>
+      </w:r>
+      <w:proofErr w:type="spellEnd"/>
+      <w:r>
+        <w:t>(</w:t>
+      </w:r>
+      <w:proofErr w:type="spellStart"/>
+      <w:r>
+        <w:t>e.getMessage</w:t>
+      </w:r>
+      <w:proofErr w:type="spellEnd"/>
+      <w:r>
+        <w:t xml:space="preserve">(), </w:t>
+      </w:r>
+      <w:proofErr w:type="spellStart"/>
+      <w:r>
+        <w:t>containsString</w:t>
+      </w:r>
+      <w:proofErr w:type="spellEnd"/>
+      <w:r>
+        <w:t>("Command + takes s argument(s)"));</w:t>
+      </w:r>
+    </w:p>
+    <w:p>
+      <w:pPr>
+        <w:pStyle w:val="normal0"/>
+      </w:pPr>
+      <w:r>
+        <w:t xml:space="preserve">        </w:t>
+      </w:r>
+    </w:p>
+    <w:p>
+      <w:pPr>
+        <w:pStyle w:val="normal0"/>
+      </w:pPr>
+      <w:r>
+        <w:t xml:space="preserve">        e = </w:t>
+      </w:r>
+      <w:proofErr w:type="spellStart"/>
+      <w:r>
+        <w:t>testParse.parseInput</w:t>
+      </w:r>
+      <w:proofErr w:type="spellEnd"/>
+      <w:r>
         <w:t>("</w:t>
       </w:r>
-      <w:r>
-        <w:t>Command + takes 2 argument(s)"));</w:t>
+      <w:proofErr w:type="spellStart"/>
+      <w:r>
+        <w:t>xyftkjplp</w:t>
+      </w:r>
+      <w:proofErr w:type="spellEnd"/>
+      <w:r>
+        <w:t>");</w:t>
       </w:r>
     </w:p>
     <w:p>
@@ -1627,6 +1678,38 @@
       <w:r>
         <w:t xml:space="preserve">        </w:t>
       </w:r>
+      <w:proofErr w:type="spellStart"/>
+      <w:r>
+        <w:t>assertThat</w:t>
+      </w:r>
+      <w:proofErr w:type="spellEnd"/>
+      <w:r>
+        <w:t>(</w:t>
+      </w:r>
+      <w:proofErr w:type="spellStart"/>
+      <w:r>
+        <w:t>e.getMessage</w:t>
+      </w:r>
+      <w:proofErr w:type="spellEnd"/>
+      <w:r>
+        <w:t xml:space="preserve">(), </w:t>
+      </w:r>
+      <w:proofErr w:type="spellStart"/>
+      <w:r>
+        <w:t>containsString</w:t>
+      </w:r>
+      <w:proofErr w:type="spellEnd"/>
+      <w:r>
+        <w:t>("Invalid input"));</w:t>
+      </w:r>
+    </w:p>
+    <w:p>
+      <w:pPr>
+        <w:pStyle w:val="normal0"/>
+      </w:pPr>
+      <w:r>
+        <w:t xml:space="preserve">        </w:t>
+      </w:r>
     </w:p>
     <w:p>
       <w:pPr>
@@ -1641,7 +1724,15 @@
       </w:r>
       <w:proofErr w:type="spellEnd"/>
       <w:r>
-        <w:t>("+ + + +");</w:t>
+        <w:t>("</w:t>
+      </w:r>
+      <w:proofErr w:type="spellStart"/>
+      <w:r>
+        <w:t>fd</w:t>
+      </w:r>
+      <w:proofErr w:type="spellEnd"/>
+      <w:r>
+        <w:t xml:space="preserve"> sum 67 21 ]");</w:t>
       </w:r>
     </w:p>
     <w:p>
@@ -1673,7 +1764,36 @@
       </w:r>
       <w:proofErr w:type="spellEnd"/>
       <w:r>
-        <w:t>("Command + takes s argument(s)"));</w:t>
+        <w:t>("Invalid syntax"));</w:t>
+      </w:r>
+    </w:p>
+    <w:p>
+      <w:pPr>
+        <w:pStyle w:val="normal0"/>
+      </w:pPr>
+    </w:p>
+    <w:p>
+      <w:pPr>
+        <w:pStyle w:val="normal0"/>
+      </w:pPr>
+      <w:r>
+        <w:t xml:space="preserve">        Command com = </w:t>
+      </w:r>
+      <w:proofErr w:type="spellStart"/>
+      <w:r>
+        <w:t>testParse.parseInput</w:t>
+      </w:r>
+      <w:proofErr w:type="spellEnd"/>
+      <w:r>
+        <w:t>("</w:t>
+      </w:r>
+      <w:proofErr w:type="spellStart"/>
+      <w:r>
+        <w:t>fd</w:t>
+      </w:r>
+      <w:proofErr w:type="spellEnd"/>
+      <w:r>
+        <w:t xml:space="preserve"> 50");</w:t>
       </w:r>
     </w:p>
     <w:p>
@@ -1683,13 +1803,77 @@
       <w:r>
         <w:t xml:space="preserve">        </w:t>
       </w:r>
-    </w:p>
-    <w:p>
-      <w:pPr>
-        <w:pStyle w:val="normal0"/>
-      </w:pPr>
-      <w:r>
-        <w:t xml:space="preserve">        e = </w:t>
+      <w:proofErr w:type="spellStart"/>
+      <w:r>
+        <w:t>FowardCommand</w:t>
+      </w:r>
+      <w:proofErr w:type="spellEnd"/>
+      <w:r>
+        <w:t xml:space="preserve"> </w:t>
+      </w:r>
+      <w:proofErr w:type="spellStart"/>
+      <w:r>
+        <w:t>forCom</w:t>
+      </w:r>
+      <w:proofErr w:type="spellEnd"/>
+      <w:r>
+        <w:t xml:space="preserve"> = new </w:t>
+      </w:r>
+      <w:proofErr w:type="spellStart"/>
+      <w:r>
+        <w:t>ForwardCommand</w:t>
+      </w:r>
+      <w:proofErr w:type="spellEnd"/>
+      <w:r>
+        <w:t>();</w:t>
+      </w:r>
+    </w:p>
+    <w:p>
+      <w:pPr>
+        <w:pStyle w:val="normal0"/>
+      </w:pPr>
+      <w:r>
+        <w:t xml:space="preserve">        </w:t>
+      </w:r>
+      <w:proofErr w:type="spellStart"/>
+      <w:r>
+        <w:t>assertArrayEquals</w:t>
+      </w:r>
+      <w:proofErr w:type="spellEnd"/>
+      <w:r>
+        <w:t>(</w:t>
+      </w:r>
+      <w:proofErr w:type="spellStart"/>
+      <w:r>
+        <w:t>com.getClass</w:t>
+      </w:r>
+      <w:proofErr w:type="spellEnd"/>
+      <w:r>
+        <w:t xml:space="preserve">(), </w:t>
+      </w:r>
+      <w:proofErr w:type="spellStart"/>
+      <w:r>
+        <w:t>forCom.getClass</w:t>
+      </w:r>
+      <w:proofErr w:type="spellEnd"/>
+      <w:r>
+        <w:t>());</w:t>
+      </w:r>
+    </w:p>
+    <w:p>
+      <w:pPr>
+        <w:pStyle w:val="normal0"/>
+      </w:pPr>
+      <w:r>
+        <w:t xml:space="preserve">        </w:t>
+      </w:r>
+    </w:p>
+    <w:p>
+      <w:pPr>
+        <w:pStyle w:val="normal0"/>
+      </w:pPr>
+      <w:r>
+        <w:t xml:space="preserve">        com = </w:t>
       </w:r>
       <w:proofErr w:type="spellStart"/>
       <w:r>
@@ -1697,15 +1881,119 @@
       </w:r>
       <w:proofErr w:type="spellEnd"/>
       <w:r>
+        <w:t xml:space="preserve">("sum 12 </w:t>
+      </w:r>
+      <w:proofErr w:type="spellStart"/>
+      <w:r>
+        <w:t>12</w:t>
+      </w:r>
+      <w:proofErr w:type="spellEnd"/>
+      <w:r>
+        <w:t>");</w:t>
+      </w:r>
+    </w:p>
+    <w:p>
+      <w:pPr>
+        <w:pStyle w:val="normal0"/>
+      </w:pPr>
+      <w:r>
+        <w:t xml:space="preserve">        </w:t>
+      </w:r>
+      <w:proofErr w:type="spellStart"/>
+      <w:r>
+        <w:t>SumCommand</w:t>
+      </w:r>
+      <w:proofErr w:type="spellEnd"/>
+      <w:r>
+        <w:t xml:space="preserve"> </w:t>
+      </w:r>
+      <w:proofErr w:type="spellStart"/>
+      <w:r>
+        <w:t>sumCom</w:t>
+      </w:r>
+      <w:proofErr w:type="spellEnd"/>
+      <w:r>
+        <w:t xml:space="preserve"> = new </w:t>
+      </w:r>
+      <w:proofErr w:type="spellStart"/>
+      <w:r>
+        <w:t>SumCommand</w:t>
+      </w:r>
+      <w:proofErr w:type="spellEnd"/>
+      <w:r>
+        <w:t>();</w:t>
+      </w:r>
+    </w:p>
+    <w:p>
+      <w:pPr>
+        <w:pStyle w:val="normal0"/>
+      </w:pPr>
+      <w:r>
+        <w:t xml:space="preserve">        </w:t>
+      </w:r>
+      <w:proofErr w:type="spellStart"/>
+      <w:r>
+        <w:t>assertArrayEquals</w:t>
+      </w:r>
+      <w:proofErr w:type="spellEnd"/>
+      <w:r>
+        <w:t>(</w:t>
+      </w:r>
+      <w:proofErr w:type="spellStart"/>
+      <w:r>
+        <w:t>com.getClass</w:t>
+      </w:r>
+      <w:proofErr w:type="spellEnd"/>
+      <w:r>
+        <w:t xml:space="preserve">(), </w:t>
+      </w:r>
+      <w:proofErr w:type="spellStart"/>
+      <w:r>
+        <w:t>sumCom.getClass</w:t>
+      </w:r>
+      <w:proofErr w:type="spellEnd"/>
+      <w:r>
+        <w:t>());</w:t>
+      </w:r>
+    </w:p>
+    <w:p>
+      <w:pPr>
+        <w:pStyle w:val="normal0"/>
+      </w:pPr>
+      <w:r>
+        <w:t xml:space="preserve">        </w:t>
+      </w:r>
+    </w:p>
+    <w:p>
+      <w:pPr>
+        <w:pStyle w:val="normal0"/>
+      </w:pPr>
+      <w:r>
+        <w:t xml:space="preserve">        com = </w:t>
+      </w:r>
+      <w:proofErr w:type="spellStart"/>
+      <w:r>
+        <w:t>testParse.parseInput</w:t>
+      </w:r>
+      <w:proofErr w:type="spellEnd"/>
+      <w:r>
         <w:t>("</w:t>
       </w:r>
       <w:proofErr w:type="spellStart"/>
       <w:r>
-        <w:t>xyftkjplp</w:t>
-      </w:r>
-      <w:proofErr w:type="spellEnd"/>
-      <w:r>
-        <w:t>");</w:t>
+        <w:t>ifelse</w:t>
+      </w:r>
+      <w:proofErr w:type="spellEnd"/>
+      <w:r>
+        <w:t xml:space="preserve"> less 17 sum 12 6 </w:t>
+      </w:r>
+      <w:proofErr w:type="spellStart"/>
+      <w:r>
+        <w:t>fd</w:t>
+      </w:r>
+      <w:proofErr w:type="spellEnd"/>
+      <w:r>
+        <w:t xml:space="preserve"> 77 home");</w:t>
       </w:r>
     </w:p>
     <w:p>
@@ -1717,7 +2005,39 @@
       </w:r>
       <w:proofErr w:type="spellStart"/>
       <w:r>
-        <w:t>assertThat</w:t>
+        <w:t>HomeCommand</w:t>
+      </w:r>
+      <w:proofErr w:type="spellEnd"/>
+      <w:r>
+        <w:t xml:space="preserve"> </w:t>
+      </w:r>
+      <w:proofErr w:type="spellStart"/>
+      <w:r>
+        <w:t>homeCom</w:t>
+      </w:r>
+      <w:proofErr w:type="spellEnd"/>
+      <w:r>
+        <w:t xml:space="preserve"> = new </w:t>
+      </w:r>
+      <w:proofErr w:type="spellStart"/>
+      <w:r>
+        <w:t>HomeCommand</w:t>
+      </w:r>
+      <w:proofErr w:type="spellEnd"/>
+      <w:r>
+        <w:t>();</w:t>
+      </w:r>
+    </w:p>
+    <w:p>
+      <w:pPr>
+        <w:pStyle w:val="normal0"/>
+      </w:pPr>
+      <w:r>
+        <w:t xml:space="preserve">        </w:t>
+      </w:r>
+      <w:proofErr w:type="spellStart"/>
+      <w:r>
+        <w:t>assertArrayEquals</w:t>
       </w:r>
       <w:proofErr w:type="spellEnd"/>
       <w:r>
@@ -1725,10 +2045,7 @@
       </w:r>
       <w:proofErr w:type="spellStart"/>
       <w:r>
-        <w:t>e.getMes</w:t>
-      </w:r>
-      <w:r>
-        <w:t>sage</w:t>
+        <w:t>com.getClass</w:t>
       </w:r>
       <w:proofErr w:type="spellEnd"/>
       <w:r>
@@ -1736,164 +2053,7 @@
       </w:r>
       <w:proofErr w:type="spellStart"/>
       <w:r>
-        <w:t>containsString</w:t>
-      </w:r>
-      <w:proofErr w:type="spellEnd"/>
-      <w:r>
-        <w:t>("Invalid input"));</w:t>
-      </w:r>
-    </w:p>
-    <w:p>
-      <w:pPr>
-        <w:pStyle w:val="normal0"/>
-      </w:pPr>
-      <w:r>
-        <w:t xml:space="preserve">        </w:t>
-      </w:r>
-    </w:p>
-    <w:p>
-      <w:pPr>
-        <w:pStyle w:val="normal0"/>
-      </w:pPr>
-      <w:r>
-        <w:t xml:space="preserve">        e = </w:t>
-      </w:r>
-      <w:proofErr w:type="spellStart"/>
-      <w:r>
-        <w:t>testParse.parseInput</w:t>
-      </w:r>
-      <w:proofErr w:type="spellEnd"/>
-      <w:r>
-        <w:t>("</w:t>
-      </w:r>
-      <w:proofErr w:type="spellStart"/>
-      <w:r>
-        <w:t>fd</w:t>
-      </w:r>
-      <w:proofErr w:type="spellEnd"/>
-      <w:r>
-        <w:t xml:space="preserve"> sum 67 21 ]");</w:t>
-      </w:r>
-    </w:p>
-    <w:p>
-      <w:pPr>
-        <w:pStyle w:val="normal0"/>
-      </w:pPr>
-      <w:r>
-        <w:t xml:space="preserve">        </w:t>
-      </w:r>
-      <w:proofErr w:type="spellStart"/>
-      <w:r>
-        <w:t>assertThat</w:t>
-      </w:r>
-      <w:proofErr w:type="spellEnd"/>
-      <w:r>
-        <w:t>(</w:t>
-      </w:r>
-      <w:proofErr w:type="spellStart"/>
-      <w:r>
-        <w:t>e.getMessage</w:t>
-      </w:r>
-      <w:proofErr w:type="spellEnd"/>
-      <w:r>
-        <w:t xml:space="preserve">(), </w:t>
-      </w:r>
-      <w:proofErr w:type="spellStart"/>
-      <w:r>
-        <w:t>containsString</w:t>
-      </w:r>
-      <w:proofErr w:type="spellEnd"/>
-      <w:r>
-        <w:t>("Invalid syntax"));</w:t>
-      </w:r>
-    </w:p>
-    <w:p>
-      <w:pPr>
-        <w:pStyle w:val="normal0"/>
-      </w:pPr>
-    </w:p>
-    <w:p>
-      <w:pPr>
-        <w:pStyle w:val="normal0"/>
-      </w:pPr>
-      <w:r>
-        <w:t xml:space="preserve">        Command com = </w:t>
-      </w:r>
-      <w:proofErr w:type="spellStart"/>
-      <w:r>
-        <w:t>testParse.parseInput</w:t>
-      </w:r>
-      <w:proofErr w:type="spellEnd"/>
-      <w:r>
-        <w:t>("</w:t>
-      </w:r>
-      <w:proofErr w:type="spellStart"/>
-      <w:r>
-        <w:t>fd</w:t>
-      </w:r>
-      <w:proofErr w:type="spellEnd"/>
-      <w:r>
-        <w:t xml:space="preserve"> 50");</w:t>
-      </w:r>
-    </w:p>
-    <w:p>
-      <w:pPr>
-        <w:pStyle w:val="normal0"/>
-      </w:pPr>
-      <w:r>
-        <w:t xml:space="preserve">        </w:t>
-      </w:r>
-      <w:proofErr w:type="spellStart"/>
-      <w:r>
-        <w:t>FowardCommand</w:t>
-      </w:r>
-      <w:proofErr w:type="spellEnd"/>
-      <w:r>
-        <w:t xml:space="preserve"> </w:t>
-      </w:r>
-      <w:proofErr w:type="spellStart"/>
-      <w:r>
-        <w:t>forCom</w:t>
-      </w:r>
-      <w:proofErr w:type="spellEnd"/>
-      <w:r>
-        <w:t xml:space="preserve"> = new </w:t>
-      </w:r>
-      <w:proofErr w:type="spellStart"/>
-      <w:r>
-        <w:t>ForwardCommand</w:t>
-      </w:r>
-      <w:proofErr w:type="spellEnd"/>
-      <w:r>
-        <w:t>();</w:t>
-      </w:r>
-    </w:p>
-    <w:p>
-      <w:pPr>
-        <w:pStyle w:val="normal0"/>
-      </w:pPr>
-      <w:r>
-        <w:t xml:space="preserve">        </w:t>
-      </w:r>
-      <w:proofErr w:type="spellStart"/>
-      <w:r>
-        <w:t>assertArrayEquals</w:t>
-      </w:r>
-      <w:proofErr w:type="spellEnd"/>
-      <w:r>
-        <w:t>(</w:t>
-      </w:r>
-      <w:proofErr w:type="spellStart"/>
-      <w:r>
-        <w:t>com.getClass</w:t>
-      </w:r>
-      <w:proofErr w:type="spellEnd"/>
-      <w:r>
-        <w:t xml:space="preserve">(), </w:t>
-      </w:r>
-      <w:proofErr w:type="spellStart"/>
-      <w:r>
-        <w:t>forCom.getClass</w:t>
+        <w:t>homeCom.getClass</w:t>
       </w:r>
       <w:proofErr w:type="spellEnd"/>
       <w:r>
@@ -1905,209 +2065,6 @@
         <w:pStyle w:val="normal0"/>
       </w:pPr>
       <w:r>
-        <w:t xml:space="preserve">        </w:t>
-      </w:r>
-    </w:p>
-    <w:p>
-      <w:pPr>
-        <w:pStyle w:val="normal0"/>
-      </w:pPr>
-      <w:r>
-        <w:t xml:space="preserve">        com = </w:t>
-      </w:r>
-      <w:proofErr w:type="spellStart"/>
-      <w:r>
-        <w:t>testParse.parseInput</w:t>
-      </w:r>
-      <w:proofErr w:type="spellEnd"/>
-      <w:r>
-        <w:t xml:space="preserve">("sum 12 </w:t>
-      </w:r>
-      <w:proofErr w:type="spellStart"/>
-      <w:r>
-        <w:t>12</w:t>
-      </w:r>
-      <w:proofErr w:type="spellEnd"/>
-      <w:r>
-        <w:t>");</w:t>
-      </w:r>
-    </w:p>
-    <w:p>
-      <w:pPr>
-        <w:pStyle w:val="normal0"/>
-      </w:pPr>
-      <w:r>
-        <w:t xml:space="preserve">        </w:t>
-      </w:r>
-      <w:proofErr w:type="spellStart"/>
-      <w:r>
-        <w:t>SumCommand</w:t>
-      </w:r>
-      <w:proofErr w:type="spellEnd"/>
-      <w:r>
-        <w:t xml:space="preserve"> </w:t>
-      </w:r>
-      <w:proofErr w:type="spellStart"/>
-      <w:r>
-        <w:t>sumCom</w:t>
-      </w:r>
-      <w:proofErr w:type="spellEnd"/>
-      <w:r>
-        <w:t xml:space="preserve"> = new </w:t>
-      </w:r>
-      <w:proofErr w:type="spellStart"/>
-      <w:r>
-        <w:t>SumCommand</w:t>
-      </w:r>
-      <w:proofErr w:type="spellEnd"/>
-      <w:r>
-        <w:t>();</w:t>
-      </w:r>
-    </w:p>
-    <w:p>
-      <w:pPr>
-        <w:pStyle w:val="normal0"/>
-      </w:pPr>
-      <w:r>
-        <w:t xml:space="preserve">        </w:t>
-      </w:r>
-      <w:proofErr w:type="spellStart"/>
-      <w:r>
-        <w:t>assertArrayEquals</w:t>
-      </w:r>
-      <w:proofErr w:type="spellEnd"/>
-      <w:r>
-        <w:t>(</w:t>
-      </w:r>
-      <w:proofErr w:type="spellStart"/>
-      <w:r>
-        <w:t>com.getClas</w:t>
-      </w:r>
-      <w:r>
-        <w:t>s</w:t>
-      </w:r>
-      <w:proofErr w:type="spellEnd"/>
-      <w:r>
-        <w:t xml:space="preserve">(), </w:t>
-      </w:r>
-      <w:proofErr w:type="spellStart"/>
-      <w:r>
-        <w:t>sumCom.getClass</w:t>
-      </w:r>
-      <w:proofErr w:type="spellEnd"/>
-      <w:r>
-        <w:t>());</w:t>
-      </w:r>
-    </w:p>
-    <w:p>
-      <w:pPr>
-        <w:pStyle w:val="normal0"/>
-      </w:pPr>
-      <w:r>
-        <w:t xml:space="preserve">        </w:t>
-      </w:r>
-    </w:p>
-    <w:p>
-      <w:pPr>
-        <w:pStyle w:val="normal0"/>
-      </w:pPr>
-      <w:r>
-        <w:t xml:space="preserve">        com = </w:t>
-      </w:r>
-      <w:proofErr w:type="spellStart"/>
-      <w:r>
-        <w:t>testParse.parseInput</w:t>
-      </w:r>
-      <w:proofErr w:type="spellEnd"/>
-      <w:r>
-        <w:t>("</w:t>
-      </w:r>
-      <w:proofErr w:type="spellStart"/>
-      <w:r>
-        <w:t>ifelse</w:t>
-      </w:r>
-      <w:proofErr w:type="spellEnd"/>
-      <w:r>
-        <w:t xml:space="preserve"> less 17 sum 12 6 </w:t>
-      </w:r>
-      <w:proofErr w:type="spellStart"/>
-      <w:r>
-        <w:t>fd</w:t>
-      </w:r>
-      <w:proofErr w:type="spellEnd"/>
-      <w:r>
-        <w:t xml:space="preserve"> 77 home");</w:t>
-      </w:r>
-    </w:p>
-    <w:p>
-      <w:pPr>
-        <w:pStyle w:val="normal0"/>
-      </w:pPr>
-      <w:r>
-        <w:t xml:space="preserve">        </w:t>
-      </w:r>
-      <w:proofErr w:type="spellStart"/>
-      <w:r>
-        <w:t>HomeCommand</w:t>
-      </w:r>
-      <w:proofErr w:type="spellEnd"/>
-      <w:r>
-        <w:t xml:space="preserve"> </w:t>
-      </w:r>
-      <w:proofErr w:type="spellStart"/>
-      <w:r>
-        <w:t>homeCom</w:t>
-      </w:r>
-      <w:proofErr w:type="spellEnd"/>
-      <w:r>
-        <w:t xml:space="preserve"> = new </w:t>
-      </w:r>
-      <w:proofErr w:type="spellStart"/>
-      <w:r>
-        <w:t>HomeCommand</w:t>
-      </w:r>
-      <w:proofErr w:type="spellEnd"/>
-      <w:r>
-        <w:t>();</w:t>
-      </w:r>
-    </w:p>
-    <w:p>
-      <w:pPr>
-        <w:pStyle w:val="normal0"/>
-      </w:pPr>
-      <w:r>
-        <w:t xml:space="preserve">        </w:t>
-      </w:r>
-      <w:proofErr w:type="spellStart"/>
-      <w:r>
-        <w:t>assertArrayEquals</w:t>
-      </w:r>
-      <w:proofErr w:type="spellEnd"/>
-      <w:r>
-        <w:t>(</w:t>
-      </w:r>
-      <w:proofErr w:type="spellStart"/>
-      <w:r>
-        <w:t>com.getClass</w:t>
-      </w:r>
-      <w:proofErr w:type="spellEnd"/>
-      <w:r>
-        <w:t xml:space="preserve">(), </w:t>
-      </w:r>
-      <w:proofErr w:type="spellStart"/>
-      <w:r>
-        <w:t>homeCom.getClass</w:t>
-      </w:r>
-      <w:proofErr w:type="spellEnd"/>
-      <w:r>
-        <w:t>());</w:t>
-      </w:r>
-    </w:p>
-    <w:p>
-      <w:pPr>
-        <w:pStyle w:val="normal0"/>
-      </w:pPr>
-      <w:r>
         <w:t xml:space="preserve">    }</w:t>
       </w:r>
     </w:p>
@@ -2130,8 +2087,6 @@
       <w:pPr>
         <w:pStyle w:val="normal0"/>
       </w:pPr>
-      <w:bookmarkStart w:id="0" w:name="_GoBack"/>
-      <w:bookmarkEnd w:id="0"/>
     </w:p>
     <w:p>
       <w:pPr>
@@ -2166,13 +2121,7 @@
       </w:pPr>
       <w:r>
         <w:tab/>
-        <w:t>Our al</w:t>
-      </w:r>
-      <w:r>
-        <w:t>ternate design lacked part of the MVC. Instead of having the Controller as a bridge between the Turtle and the backend, where the Controller received guidelines from the parser that told the Controller how to alter the state of the Turtle, we had the parse</w:t>
-      </w:r>
-      <w:r>
-        <w:t>d functions directly set the state of the turtle via the backend. For example, if the parser parsed “</w:t>
+        <w:t>Our alternate design lacked part of the MVC. Instead of having the Controller as a bridge between the Turtle and the backend, where the Controller received guidelines from the parser that told the Controller how to alter the state of the Turtle, we had the parsed functions directly set the state of the turtle via the backend. For example, if the parser parsed “</w:t>
       </w:r>
       <w:proofErr w:type="spellStart"/>
       <w:r>
@@ -2188,10 +2137,7 @@
       </w:r>
       <w:proofErr w:type="spellEnd"/>
       <w:r>
-        <w:t xml:space="preserve"> 5” would directly move the turtle 5 pixels up once the command was parsed. Now, we have a Controller that receives some </w:t>
-      </w:r>
-      <w:r>
-        <w:t>executable variation of the function “</w:t>
+        <w:t xml:space="preserve"> 5” would directly move the turtle 5 pixels up once the command was parsed. Now, we have a Controller that receives some executable variation of the function “</w:t>
       </w:r>
       <w:proofErr w:type="spellStart"/>
       <w:r>
@@ -2215,13 +2161,7 @@
       </w:r>
       <w:proofErr w:type="spellEnd"/>
       <w:r>
-        <w:t xml:space="preserve">, the cleaner our </w:t>
-      </w:r>
-      <w:r>
-        <w:t>code would be and the better our design would be. We also felt that this is more extensible/malleable. If we need to change something with how the turtle is updated, it would be much easier to make necessary changes because we wouldn’t have to touch the pa</w:t>
-      </w:r>
-      <w:r>
-        <w:t>rser or the classes that contain commands/math/</w:t>
+        <w:t>, the cleaner our code would be and the better our design would be. We also felt that this is more extensible/malleable. If we need to change something with how the turtle is updated, it would be much easier to make necessary changes because we wouldn’t have to touch the parser or the classes that contain commands/math/</w:t>
       </w:r>
       <w:proofErr w:type="spellStart"/>
       <w:r>
@@ -2229,16 +2169,7 @@
       </w:r>
       <w:proofErr w:type="spellEnd"/>
       <w:r>
-        <w:t>. If they directly altered the turtle, it would be very difficult to change each individual function that alters the turtle to fit the turtle’s new characteristics. We would only have to change the fun</w:t>
-      </w:r>
-      <w:r>
-        <w:t>ctionality of the Controller, so our changes would be focused to one narrow area. This also allows both the front end and back end to interact with the turtle without the need for either class to interact unnecessarily with the other or have multiple copie</w:t>
-      </w:r>
-      <w:r>
-        <w:t>s of the turtle. By utilizing the M-V-C there is now a uniformed model that contains the entire state of the program. Utilizing the controller to access the model prevents direct access to the model and allows specific definitions of what can and cannot be</w:t>
-      </w:r>
-      <w:r>
-        <w:t xml:space="preserve"> done to the model. </w:t>
+        <w:t xml:space="preserve">. If they directly altered the turtle, it would be very difficult to change each individual function that alters the turtle to fit the turtle’s new characteristics. We would only have to change the functionality of the Controller, so our changes would be focused to one narrow area. This also allows both the front end and back end to interact with the turtle without the need for either class to interact unnecessarily with the other or have multiple copies of the turtle. By utilizing the M-V-C there is now a uniformed model that contains the entire state of the program. Utilizing the controller to access the model prevents direct access to the model and allows specific definitions of what can and cannot be done to the model. </w:t>
       </w:r>
     </w:p>
     <w:p>

</xml_diff>